<commit_message>
Create 2023-06-20 Quarterly Report
- Removed all code that used “L2C Remote Interview & Redcap Tracking.xlsx”. We are pulling that information from the Master Log now instead. 

- Removed all code that used "ema_data comparison.xlsx". The only thing we were using that file for was to get EMA data for the initial pay approach, which shouldn't change over time. Therefore, we imported and cleaned it once and saved it as an Rds file. We will just import that Rds file to get the initial pay approach numbers in the future.
</commit_message>
<xml_diff>
--- a/quarterly_reports/table_05_ft.docx
+++ b/quarterly_reports/table_05_ft.docx
@@ -374,7 +374,7 @@
                 <w:szCs w:val="22"/>
                 <w:color w:val="000000"/>
               </w:rPr>
-              <w:t xml:space="preserve">64 (25.3)</w:t>
+              <w:t xml:space="preserve">65 (25.1)</w:t>
             </w:r>
           </w:p>
         </w:tc>
@@ -556,7 +556,7 @@
                 <w:szCs w:val="22"/>
                 <w:color w:val="000000"/>
               </w:rPr>
-              <w:t xml:space="preserve">49 (19.4)</w:t>
+              <w:t xml:space="preserve">53 (20.5)</w:t>
             </w:r>
           </w:p>
         </w:tc>
@@ -738,7 +738,7 @@
                 <w:szCs w:val="22"/>
                 <w:color w:val="000000"/>
               </w:rPr>
-              <w:t xml:space="preserve">66 (26.1)</w:t>
+              <w:t xml:space="preserve">67 (25.9)</w:t>
             </w:r>
           </w:p>
         </w:tc>
@@ -920,7 +920,7 @@
                 <w:szCs w:val="22"/>
                 <w:color w:val="000000"/>
               </w:rPr>
-              <w:t xml:space="preserve">29 (11.5)</w:t>
+              <w:t xml:space="preserve">29 (11.2)</w:t>
             </w:r>
           </w:p>
         </w:tc>
@@ -1102,7 +1102,7 @@
                 <w:szCs w:val="22"/>
                 <w:color w:val="000000"/>
               </w:rPr>
-              <w:t xml:space="preserve">25 (9.9)</w:t>
+              <w:t xml:space="preserve">25 (9.7)</w:t>
             </w:r>
           </w:p>
         </w:tc>
@@ -1284,7 +1284,7 @@
                 <w:szCs w:val="22"/>
                 <w:color w:val="000000"/>
               </w:rPr>
-              <w:t xml:space="preserve">9 (3.6)</w:t>
+              <w:t xml:space="preserve">9 (3.5)</w:t>
             </w:r>
           </w:p>
         </w:tc>
@@ -1466,7 +1466,7 @@
                 <w:szCs w:val="22"/>
                 <w:color w:val="000000"/>
               </w:rPr>
-              <w:t xml:space="preserve">5 (2.0)</w:t>
+              <w:t xml:space="preserve">5 (1.9)</w:t>
             </w:r>
           </w:p>
         </w:tc>
@@ -1648,7 +1648,7 @@
                 <w:szCs w:val="22"/>
                 <w:color w:val="000000"/>
               </w:rPr>
-              <w:t xml:space="preserve">6 (2.4)</w:t>
+              <w:t xml:space="preserve">6 (2.3)</w:t>
             </w:r>
           </w:p>
         </w:tc>
@@ -1830,7 +1830,7 @@
                 <w:szCs w:val="22"/>
                 <w:color w:val="000000"/>
               </w:rPr>
-              <w:t xml:space="preserve">253 (100.0)</w:t>
+              <w:t xml:space="preserve">259 (100.0)</w:t>
             </w:r>
           </w:p>
         </w:tc>
@@ -3262,261 +3262,4 @@
   </a:objectDefaults>
   <a:extraClrSchemeLst/>
 </a:theme>
-</file>
-
-<file path=customXml/item1.xml><?xml version="1.0" encoding="utf-8"?>
-<ct:contentTypeSchema xmlns:ct="http://schemas.microsoft.com/office/2006/metadata/contentType" xmlns:ma="http://schemas.microsoft.com/office/2006/metadata/properties/metaAttributes" ct:_="" ma:_="" ma:contentTypeName="Document" ma:contentTypeID="0x01010032561353110FEA42BAAF301666702FCF" ma:contentTypeVersion="13" ma:contentTypeDescription="Create a new document." ma:contentTypeScope="" ma:versionID="1971c52690794fce746f6f05770e5404">
-  <xsd:schema xmlns:xsd="http://www.w3.org/2001/XMLSchema" xmlns:xs="http://www.w3.org/2001/XMLSchema" xmlns:p="http://schemas.microsoft.com/office/2006/metadata/properties" xmlns:ns2="0aa39948-3de8-40e0-98e7-bf846ca05556" xmlns:ns3="abb1820a-26b6-44f2-b938-9861746a7b9a" targetNamespace="http://schemas.microsoft.com/office/2006/metadata/properties" ma:root="true" ma:fieldsID="2a7e4d74a27da4d52af6b51af46d5402" ns2:_="" ns3:_="">
-    <xsd:import namespace="0aa39948-3de8-40e0-98e7-bf846ca05556"/>
-    <xsd:import namespace="abb1820a-26b6-44f2-b938-9861746a7b9a"/>
-    <xsd:element name="properties">
-      <xsd:complexType>
-        <xsd:sequence>
-          <xsd:element name="documentManagement">
-            <xsd:complexType>
-              <xsd:all>
-                <xsd:element ref="ns2:MediaServiceMetadata" minOccurs="0"/>
-                <xsd:element ref="ns2:MediaServiceFastMetadata" minOccurs="0"/>
-                <xsd:element ref="ns2:MediaServiceAutoKeyPoints" minOccurs="0"/>
-                <xsd:element ref="ns2:MediaServiceKeyPoints" minOccurs="0"/>
-                <xsd:element ref="ns2:lcf76f155ced4ddcb4097134ff3c332f" minOccurs="0"/>
-                <xsd:element ref="ns3:TaxCatchAll" minOccurs="0"/>
-                <xsd:element ref="ns2:MediaServiceOCR" minOccurs="0"/>
-                <xsd:element ref="ns2:MediaServiceGenerationTime" minOccurs="0"/>
-                <xsd:element ref="ns2:MediaServiceEventHashCode" minOccurs="0"/>
-                <xsd:element ref="ns2:MediaServiceDateTaken" minOccurs="0"/>
-                <xsd:element ref="ns3:SharedWithUsers" minOccurs="0"/>
-                <xsd:element ref="ns3:SharedWithDetails" minOccurs="0"/>
-              </xsd:all>
-            </xsd:complexType>
-          </xsd:element>
-        </xsd:sequence>
-      </xsd:complexType>
-    </xsd:element>
-  </xsd:schema>
-  <xsd:schema xmlns:xsd="http://www.w3.org/2001/XMLSchema" xmlns:xs="http://www.w3.org/2001/XMLSchema" xmlns:dms="http://schemas.microsoft.com/office/2006/documentManagement/types" xmlns:pc="http://schemas.microsoft.com/office/infopath/2007/PartnerControls" targetNamespace="0aa39948-3de8-40e0-98e7-bf846ca05556" elementFormDefault="qualified">
-    <xsd:import namespace="http://schemas.microsoft.com/office/2006/documentManagement/types"/>
-    <xsd:import namespace="http://schemas.microsoft.com/office/infopath/2007/PartnerControls"/>
-    <xsd:element name="MediaServiceMetadata" ma:index="8" nillable="true" ma:displayName="MediaServiceMetadata" ma:hidden="true" ma:internalName="MediaServiceMetadata" ma:readOnly="true">
-      <xsd:simpleType>
-        <xsd:restriction base="dms:Note"/>
-      </xsd:simpleType>
-    </xsd:element>
-    <xsd:element name="MediaServiceFastMetadata" ma:index="9" nillable="true" ma:displayName="MediaServiceFastMetadata" ma:hidden="true" ma:internalName="MediaServiceFastMetadata" ma:readOnly="true">
-      <xsd:simpleType>
-        <xsd:restriction base="dms:Note"/>
-      </xsd:simpleType>
-    </xsd:element>
-    <xsd:element name="MediaServiceAutoKeyPoints" ma:index="10" nillable="true" ma:displayName="MediaServiceAutoKeyPoints" ma:hidden="true" ma:internalName="MediaServiceAutoKeyPoints" ma:readOnly="true">
-      <xsd:simpleType>
-        <xsd:restriction base="dms:Note"/>
-      </xsd:simpleType>
-    </xsd:element>
-    <xsd:element name="MediaServiceKeyPoints" ma:index="11" nillable="true" ma:displayName="KeyPoints" ma:internalName="MediaServiceKeyPoints" ma:readOnly="true">
-      <xsd:simpleType>
-        <xsd:restriction base="dms:Note">
-          <xsd:maxLength value="255"/>
-        </xsd:restriction>
-      </xsd:simpleType>
-    </xsd:element>
-    <xsd:element name="lcf76f155ced4ddcb4097134ff3c332f" ma:index="13" nillable="true" ma:taxonomy="true" ma:internalName="lcf76f155ced4ddcb4097134ff3c332f" ma:taxonomyFieldName="MediaServiceImageTags" ma:displayName="Image Tags" ma:readOnly="false" ma:fieldId="{5cf76f15-5ced-4ddc-b409-7134ff3c332f}" ma:taxonomyMulti="true" ma:sspId="dd802298-ac7f-4dc9-a73d-133dd7ac0fd3" ma:termSetId="09814cd3-568e-fe90-9814-8d621ff8fb84" ma:anchorId="fba54fb3-c3e1-fe81-a776-ca4b69148c4d" ma:open="true" ma:isKeyword="false">
-      <xsd:complexType>
-        <xsd:sequence>
-          <xsd:element ref="pc:Terms" minOccurs="0" maxOccurs="1"/>
-        </xsd:sequence>
-      </xsd:complexType>
-    </xsd:element>
-    <xsd:element name="MediaServiceOCR" ma:index="15" nillable="true" ma:displayName="Extracted Text" ma:internalName="MediaServiceOCR" ma:readOnly="true">
-      <xsd:simpleType>
-        <xsd:restriction base="dms:Note">
-          <xsd:maxLength value="255"/>
-        </xsd:restriction>
-      </xsd:simpleType>
-    </xsd:element>
-    <xsd:element name="MediaServiceGenerationTime" ma:index="16" nillable="true" ma:displayName="MediaServiceGenerationTime" ma:hidden="true" ma:internalName="MediaServiceGenerationTime" ma:readOnly="true">
-      <xsd:simpleType>
-        <xsd:restriction base="dms:Text"/>
-      </xsd:simpleType>
-    </xsd:element>
-    <xsd:element name="MediaServiceEventHashCode" ma:index="17" nillable="true" ma:displayName="MediaServiceEventHashCode" ma:hidden="true" ma:internalName="MediaServiceEventHashCode" ma:readOnly="true">
-      <xsd:simpleType>
-        <xsd:restriction base="dms:Text"/>
-      </xsd:simpleType>
-    </xsd:element>
-    <xsd:element name="MediaServiceDateTaken" ma:index="18" nillable="true" ma:displayName="MediaServiceDateTaken" ma:hidden="true" ma:internalName="MediaServiceDateTaken" ma:readOnly="true">
-      <xsd:simpleType>
-        <xsd:restriction base="dms:Text"/>
-      </xsd:simpleType>
-    </xsd:element>
-  </xsd:schema>
-  <xsd:schema xmlns:xsd="http://www.w3.org/2001/XMLSchema" xmlns:xs="http://www.w3.org/2001/XMLSchema" xmlns:dms="http://schemas.microsoft.com/office/2006/documentManagement/types" xmlns:pc="http://schemas.microsoft.com/office/infopath/2007/PartnerControls" targetNamespace="abb1820a-26b6-44f2-b938-9861746a7b9a" elementFormDefault="qualified">
-    <xsd:import namespace="http://schemas.microsoft.com/office/2006/documentManagement/types"/>
-    <xsd:import namespace="http://schemas.microsoft.com/office/infopath/2007/PartnerControls"/>
-    <xsd:element name="TaxCatchAll" ma:index="14" nillable="true" ma:displayName="Taxonomy Catch All Column" ma:hidden="true" ma:list="{dd007225-e316-4aa6-b526-431e5738c9a1}" ma:internalName="TaxCatchAll" ma:showField="CatchAllData" ma:web="abb1820a-26b6-44f2-b938-9861746a7b9a">
-      <xsd:complexType>
-        <xsd:complexContent>
-          <xsd:extension base="dms:MultiChoiceLookup">
-            <xsd:sequence>
-              <xsd:element name="Value" type="dms:Lookup" maxOccurs="unbounded" minOccurs="0" nillable="true"/>
-            </xsd:sequence>
-          </xsd:extension>
-        </xsd:complexContent>
-      </xsd:complexType>
-    </xsd:element>
-    <xsd:element name="SharedWithUsers" ma:index="19" nillable="true" ma:displayName="Shared With" ma:internalName="SharedWithUsers" ma:readOnly="true">
-      <xsd:complexType>
-        <xsd:complexContent>
-          <xsd:extension base="dms:UserMulti">
-            <xsd:sequence>
-              <xsd:element name="UserInfo" minOccurs="0" maxOccurs="unbounded">
-                <xsd:complexType>
-                  <xsd:sequence>
-                    <xsd:element name="DisplayName" type="xsd:string" minOccurs="0"/>
-                    <xsd:element name="AccountId" type="dms:UserId" minOccurs="0" nillable="true"/>
-                    <xsd:element name="AccountType" type="xsd:string" minOccurs="0"/>
-                  </xsd:sequence>
-                </xsd:complexType>
-              </xsd:element>
-            </xsd:sequence>
-          </xsd:extension>
-        </xsd:complexContent>
-      </xsd:complexType>
-    </xsd:element>
-    <xsd:element name="SharedWithDetails" ma:index="20" nillable="true" ma:displayName="Shared With Details" ma:internalName="SharedWithDetails" ma:readOnly="true">
-      <xsd:simpleType>
-        <xsd:restriction base="dms:Note">
-          <xsd:maxLength value="255"/>
-        </xsd:restriction>
-      </xsd:simpleType>
-    </xsd:element>
-  </xsd:schema>
-  <xsd:schema xmlns="http://schemas.openxmlformats.org/package/2006/metadata/core-properties" xmlns:xsd="http://www.w3.org/2001/XMLSchema" xmlns:xsi="http://www.w3.org/2001/XMLSchema-instance" xmlns:dc="http://purl.org/dc/elements/1.1/" xmlns:dcterms="http://purl.org/dc/terms/" xmlns:odoc="http://schemas.microsoft.com/internal/obd" targetNamespace="http://schemas.openxmlformats.org/package/2006/metadata/core-properties" elementFormDefault="qualified" attributeFormDefault="unqualified" blockDefault="#all">
-    <xsd:import namespace="http://purl.org/dc/elements/1.1/" schemaLocation="http://dublincore.org/schemas/xmls/qdc/2003/04/02/dc.xsd"/>
-    <xsd:import namespace="http://purl.org/dc/terms/" schemaLocation="http://dublincore.org/schemas/xmls/qdc/2003/04/02/dcterms.xsd"/>
-    <xsd:element name="coreProperties" type="CT_coreProperties"/>
-    <xsd:complexType name="CT_coreProperties">
-      <xsd:all>
-        <xsd:element ref="dc:creator" minOccurs="0" maxOccurs="1"/>
-        <xsd:element ref="dcterms:created" minOccurs="0" maxOccurs="1"/>
-        <xsd:element ref="dc:identifier" minOccurs="0" maxOccurs="1"/>
-        <xsd:element name="contentType" minOccurs="0" maxOccurs="1" type="xsd:string" ma:index="0" ma:displayName="Content Type"/>
-        <xsd:element ref="dc:title" minOccurs="0" maxOccurs="1" ma:index="4" ma:displayName="Title"/>
-        <xsd:element ref="dc:subject" minOccurs="0" maxOccurs="1"/>
-        <xsd:element ref="dc:description" minOccurs="0" maxOccurs="1"/>
-        <xsd:element name="keywords" minOccurs="0" maxOccurs="1" type="xsd:string"/>
-        <xsd:element ref="dc:language" minOccurs="0" maxOccurs="1"/>
-        <xsd:element name="category" minOccurs="0" maxOccurs="1" type="xsd:string"/>
-        <xsd:element name="version" minOccurs="0" maxOccurs="1" type="xsd:string"/>
-        <xsd:element name="revision" minOccurs="0" maxOccurs="1" type="xsd:string">
-          <xsd:annotation>
-            <xsd:documentation>
-                        This value indicates the number of saves or revisions. The application is responsible for updating this value after each revision.
-                    </xsd:documentation>
-          </xsd:annotation>
-        </xsd:element>
-        <xsd:element name="lastModifiedBy" minOccurs="0" maxOccurs="1" type="xsd:string"/>
-        <xsd:element ref="dcterms:modified" minOccurs="0" maxOccurs="1"/>
-        <xsd:element name="contentStatus" minOccurs="0" maxOccurs="1" type="xsd:string"/>
-      </xsd:all>
-    </xsd:complexType>
-  </xsd:schema>
-  <xs:schema xmlns:pc="http://schemas.microsoft.com/office/infopath/2007/PartnerControls" xmlns:xs="http://www.w3.org/2001/XMLSchema" targetNamespace="http://schemas.microsoft.com/office/infopath/2007/PartnerControls" elementFormDefault="qualified" attributeFormDefault="unqualified">
-    <xs:element name="Person">
-      <xs:complexType>
-        <xs:sequence>
-          <xs:element ref="pc:DisplayName" minOccurs="0"/>
-          <xs:element ref="pc:AccountId" minOccurs="0"/>
-          <xs:element ref="pc:AccountType" minOccurs="0"/>
-        </xs:sequence>
-      </xs:complexType>
-    </xs:element>
-    <xs:element name="DisplayName" type="xs:string"/>
-    <xs:element name="AccountId" type="xs:string"/>
-    <xs:element name="AccountType" type="xs:string"/>
-    <xs:element name="BDCAssociatedEntity">
-      <xs:complexType>
-        <xs:sequence>
-          <xs:element ref="pc:BDCEntity" minOccurs="0" maxOccurs="unbounded"/>
-        </xs:sequence>
-        <xs:attribute ref="pc:EntityNamespace"/>
-        <xs:attribute ref="pc:EntityName"/>
-        <xs:attribute ref="pc:SystemInstanceName"/>
-        <xs:attribute ref="pc:AssociationName"/>
-      </xs:complexType>
-    </xs:element>
-    <xs:attribute name="EntityNamespace" type="xs:string"/>
-    <xs:attribute name="EntityName" type="xs:string"/>
-    <xs:attribute name="SystemInstanceName" type="xs:string"/>
-    <xs:attribute name="AssociationName" type="xs:string"/>
-    <xs:element name="BDCEntity">
-      <xs:complexType>
-        <xs:sequence>
-          <xs:element ref="pc:EntityDisplayName" minOccurs="0"/>
-          <xs:element ref="pc:EntityInstanceReference" minOccurs="0"/>
-          <xs:element ref="pc:EntityId1" minOccurs="0"/>
-          <xs:element ref="pc:EntityId2" minOccurs="0"/>
-          <xs:element ref="pc:EntityId3" minOccurs="0"/>
-          <xs:element ref="pc:EntityId4" minOccurs="0"/>
-          <xs:element ref="pc:EntityId5" minOccurs="0"/>
-        </xs:sequence>
-      </xs:complexType>
-    </xs:element>
-    <xs:element name="EntityDisplayName" type="xs:string"/>
-    <xs:element name="EntityInstanceReference" type="xs:string"/>
-    <xs:element name="EntityId1" type="xs:string"/>
-    <xs:element name="EntityId2" type="xs:string"/>
-    <xs:element name="EntityId3" type="xs:string"/>
-    <xs:element name="EntityId4" type="xs:string"/>
-    <xs:element name="EntityId5" type="xs:string"/>
-    <xs:element name="Terms">
-      <xs:complexType>
-        <xs:sequence>
-          <xs:element ref="pc:TermInfo" minOccurs="0" maxOccurs="unbounded"/>
-        </xs:sequence>
-      </xs:complexType>
-    </xs:element>
-    <xs:element name="TermInfo">
-      <xs:complexType>
-        <xs:sequence>
-          <xs:element ref="pc:TermName" minOccurs="0"/>
-          <xs:element ref="pc:TermId" minOccurs="0"/>
-        </xs:sequence>
-      </xs:complexType>
-    </xs:element>
-    <xs:element name="TermName" type="xs:string"/>
-    <xs:element name="TermId" type="xs:string"/>
-  </xs:schema>
-</ct:contentTypeSchema>
-</file>
-
-<file path=customXml/item2.xml><?xml version="1.0" encoding="utf-8"?>
-<?mso-contentType ?>
-<FormTemplates xmlns="http://schemas.microsoft.com/sharepoint/v3/contenttype/forms">
-  <Display>DocumentLibraryForm</Display>
-  <Edit>DocumentLibraryForm</Edit>
-  <New>DocumentLibraryForm</New>
-</FormTemplates>
-</file>
-
-<file path=customXml/item3.xml><?xml version="1.0" encoding="utf-8"?>
-<p:properties xmlns:p="http://schemas.microsoft.com/office/2006/metadata/properties" xmlns:xsi="http://www.w3.org/2001/XMLSchema-instance" xmlns:pc="http://schemas.microsoft.com/office/infopath/2007/PartnerControls">
-  <documentManagement>
-    <lcf76f155ced4ddcb4097134ff3c332f xmlns="0aa39948-3de8-40e0-98e7-bf846ca05556">
-      <Terms xmlns="http://schemas.microsoft.com/office/infopath/2007/PartnerControls"/>
-    </lcf76f155ced4ddcb4097134ff3c332f>
-    <TaxCatchAll xmlns="abb1820a-26b6-44f2-b938-9861746a7b9a" xsi:nil="true"/>
-  </documentManagement>
-</p:properties>
-</file>
-
-<file path=customXml/itemProps1.xml><?xml version="1.0" encoding="utf-8"?>
-<ds:datastoreItem xmlns:ds="http://schemas.openxmlformats.org/officeDocument/2006/customXml" ds:itemID="{17E7D914-D4A7-4F67-8647-425C246D59C6}"/>
-</file>
-
-<file path=customXml/itemProps2.xml><?xml version="1.0" encoding="utf-8"?>
-<ds:datastoreItem xmlns:ds="http://schemas.openxmlformats.org/officeDocument/2006/customXml" ds:itemID="{FB86AC4A-5249-45AC-A854-1578E827E341}"/>
-</file>
-
-<file path=customXml/itemProps3.xml><?xml version="1.0" encoding="utf-8"?>
-<ds:datastoreItem xmlns:ds="http://schemas.openxmlformats.org/officeDocument/2006/customXml" ds:itemID="{D1480718-913A-4CAF-8511-3E2DE2CF4A53}"/>
 </file>
</xml_diff>